<commit_message>
learning algorithms and feed-forward NNs (ctd)
</commit_message>
<xml_diff>
--- a/Fahrplan ANN.docx
+++ b/Fahrplan ANN.docx
@@ -10,7 +10,6 @@
           <w:szCs w:val="32"/>
         </w:rPr>
       </w:pPr>
-      <w:bookmarkStart w:id="0" w:name="_GoBack"/>
       <w:r>
         <w:rPr>
           <w:b/>
@@ -27,17 +26,16 @@
         <w:tblLook w:val="04A0" w:firstRow="1" w:lastRow="0" w:firstColumn="1" w:lastColumn="0" w:noHBand="0" w:noVBand="1"/>
       </w:tblPr>
       <w:tblGrid>
-        <w:gridCol w:w="917"/>
-        <w:gridCol w:w="791"/>
-        <w:gridCol w:w="6175"/>
-        <w:gridCol w:w="1179"/>
+        <w:gridCol w:w="936"/>
+        <w:gridCol w:w="790"/>
+        <w:gridCol w:w="6159"/>
+        <w:gridCol w:w="1177"/>
       </w:tblGrid>
       <w:tr>
         <w:tc>
           <w:tcPr>
             <w:tcW w:w="917" w:type="dxa"/>
           </w:tcPr>
-          <w:bookmarkEnd w:id="0"/>
           <w:p>
             <w:r>
               <w:t>Autor</w:t>
@@ -616,10 +614,7 @@
           <w:p>
             <w:proofErr w:type="gramStart"/>
             <w:r>
-              <w:t xml:space="preserve">Ensemble; </w:t>
-            </w:r>
-            <w:r>
-              <w:t xml:space="preserve"> </w:t>
+              <w:t xml:space="preserve">Ensemble;  </w:t>
             </w:r>
             <w:proofErr w:type="spellStart"/>
             <w:r>
@@ -636,10 +631,7 @@
             </w:r>
             <w:proofErr w:type="spellEnd"/>
             <w:r>
-              <w:t xml:space="preserve">-median-mode; </w:t>
-            </w:r>
-            <w:r>
-              <w:t xml:space="preserve">Kombination ist wichtig für </w:t>
+              <w:t xml:space="preserve">-median-mode; Kombination ist wichtig für </w:t>
             </w:r>
             <w:proofErr w:type="spellStart"/>
             <w:r>
@@ -747,7 +739,14 @@
           <w:tcPr>
             <w:tcW w:w="917" w:type="dxa"/>
           </w:tcPr>
-          <w:p/>
+          <w:p>
+            <w:r>
+              <w:lastRenderedPageBreak/>
+              <w:t>Benkachcha</w:t>
+            </w:r>
+            <w:bookmarkStart w:id="0" w:name="_GoBack"/>
+            <w:bookmarkEnd w:id="0"/>
+          </w:p>
         </w:tc>
         <w:tc>
           <w:tcPr>

</xml_diff>

<commit_message>
lstm, vanishing gradients, bias
</commit_message>
<xml_diff>
--- a/Fahrplan ANN.docx
+++ b/Fahrplan ANN.docx
@@ -18,6 +18,238 @@
         </w:rPr>
         <w:t>Fahrplan ANN</w:t>
       </w:r>
+    </w:p>
+    <w:p>
+      <w:pPr>
+        <w:rPr>
+          <w:b/>
+          <w:sz w:val="32"/>
+          <w:szCs w:val="32"/>
+        </w:rPr>
+      </w:pPr>
+    </w:p>
+    <w:p>
+      <w:proofErr w:type="spellStart"/>
+      <w:r>
+        <w:rPr>
+          <w:rFonts w:ascii="Times New Roman" w:hAnsi="Times New Roman" w:cs="Times New Roman"/>
+          <w:sz w:val="16"/>
+          <w:szCs w:val="16"/>
+        </w:rPr>
+        <w:t>Battiti</w:t>
+      </w:r>
+      <w:proofErr w:type="spellEnd"/>
+      <w:r>
+        <w:rPr>
+          <w:rFonts w:ascii="Times New Roman" w:hAnsi="Times New Roman" w:cs="Times New Roman"/>
+          <w:sz w:val="16"/>
+          <w:szCs w:val="16"/>
+        </w:rPr>
+        <w:t xml:space="preserve">, R., 1992. First- and </w:t>
+      </w:r>
+      <w:proofErr w:type="spellStart"/>
+      <w:r>
+        <w:rPr>
+          <w:rFonts w:ascii="Times New Roman" w:hAnsi="Times New Roman" w:cs="Times New Roman"/>
+          <w:sz w:val="16"/>
+          <w:szCs w:val="16"/>
+        </w:rPr>
+        <w:t>second</w:t>
+      </w:r>
+      <w:proofErr w:type="spellEnd"/>
+      <w:r>
+        <w:rPr>
+          <w:rFonts w:ascii="Times New Roman" w:hAnsi="Times New Roman" w:cs="Times New Roman"/>
+          <w:sz w:val="16"/>
+          <w:szCs w:val="16"/>
+        </w:rPr>
+        <w:t xml:space="preserve">-order </w:t>
+      </w:r>
+      <w:proofErr w:type="spellStart"/>
+      <w:r>
+        <w:rPr>
+          <w:rFonts w:ascii="Times New Roman" w:hAnsi="Times New Roman" w:cs="Times New Roman"/>
+          <w:sz w:val="16"/>
+          <w:szCs w:val="16"/>
+        </w:rPr>
+        <w:t>methods</w:t>
+      </w:r>
+      <w:proofErr w:type="spellEnd"/>
+      <w:r>
+        <w:rPr>
+          <w:rFonts w:ascii="Times New Roman" w:hAnsi="Times New Roman" w:cs="Times New Roman"/>
+          <w:sz w:val="16"/>
+          <w:szCs w:val="16"/>
+        </w:rPr>
+        <w:t xml:space="preserve"> </w:t>
+      </w:r>
+      <w:proofErr w:type="spellStart"/>
+      <w:r>
+        <w:rPr>
+          <w:rFonts w:ascii="Times New Roman" w:hAnsi="Times New Roman" w:cs="Times New Roman"/>
+          <w:sz w:val="16"/>
+          <w:szCs w:val="16"/>
+        </w:rPr>
+        <w:t>for</w:t>
+      </w:r>
+      <w:proofErr w:type="spellEnd"/>
+      <w:r>
+        <w:rPr>
+          <w:rFonts w:ascii="Times New Roman" w:hAnsi="Times New Roman" w:cs="Times New Roman"/>
+          <w:sz w:val="16"/>
+          <w:szCs w:val="16"/>
+        </w:rPr>
+        <w:t xml:space="preserve"> </w:t>
+      </w:r>
+      <w:proofErr w:type="spellStart"/>
+      <w:r>
+        <w:rPr>
+          <w:rFonts w:ascii="Times New Roman" w:hAnsi="Times New Roman" w:cs="Times New Roman"/>
+          <w:sz w:val="16"/>
+          <w:szCs w:val="16"/>
+        </w:rPr>
+        <w:t>learning</w:t>
+      </w:r>
+      <w:proofErr w:type="spellEnd"/>
+      <w:r>
+        <w:rPr>
+          <w:rFonts w:ascii="Times New Roman" w:hAnsi="Times New Roman" w:cs="Times New Roman"/>
+          <w:sz w:val="16"/>
+          <w:szCs w:val="16"/>
+        </w:rPr>
+        <w:t>:</w:t>
+      </w:r>
+    </w:p>
+    <w:p>
+      <w:r>
+        <w:t xml:space="preserve">Early </w:t>
+      </w:r>
+      <w:proofErr w:type="spellStart"/>
+      <w:r>
+        <w:t>stopping</w:t>
+      </w:r>
+      <w:proofErr w:type="spellEnd"/>
+      <w:r>
+        <w:t xml:space="preserve"> </w:t>
+      </w:r>
+      <w:proofErr w:type="spellStart"/>
+      <w:r>
+        <w:t>to</w:t>
+      </w:r>
+      <w:proofErr w:type="spellEnd"/>
+      <w:r>
+        <w:t xml:space="preserve"> </w:t>
+      </w:r>
+      <w:proofErr w:type="spellStart"/>
+      <w:r>
+        <w:t>avoid</w:t>
+      </w:r>
+      <w:proofErr w:type="spellEnd"/>
+      <w:r>
+        <w:t xml:space="preserve"> </w:t>
+      </w:r>
+      <w:proofErr w:type="spellStart"/>
+      <w:r>
+        <w:t>overfitting</w:t>
+      </w:r>
+      <w:proofErr w:type="spellEnd"/>
+      <w:r>
+        <w:t xml:space="preserve"> (Nakamura, </w:t>
+      </w:r>
+      <w:proofErr w:type="spellStart"/>
+      <w:r>
+        <w:t>Kourentzes</w:t>
+      </w:r>
+      <w:proofErr w:type="spellEnd"/>
+      <w:r>
+        <w:t>)</w:t>
+      </w:r>
+    </w:p>
+    <w:p/>
+    <w:p>
+      <w:r>
+        <w:t>Skalieren? (</w:t>
+      </w:r>
+      <w:proofErr w:type="spellStart"/>
+      <w:r>
+        <w:t>Kourentzes</w:t>
+      </w:r>
+      <w:proofErr w:type="spellEnd"/>
+      <w:r>
+        <w:t>)</w:t>
+      </w:r>
+    </w:p>
+    <w:p/>
+    <w:p>
+      <w:proofErr w:type="spellStart"/>
+      <w:r>
+        <w:t>Dorffner</w:t>
+      </w:r>
+      <w:proofErr w:type="spellEnd"/>
+      <w:r>
+        <w:t xml:space="preserve">: Elman kann alle </w:t>
+      </w:r>
+      <w:proofErr w:type="spellStart"/>
+      <w:r>
+        <w:t>learning</w:t>
+      </w:r>
+      <w:proofErr w:type="spellEnd"/>
+      <w:r>
+        <w:t xml:space="preserve"> </w:t>
+      </w:r>
+      <w:proofErr w:type="spellStart"/>
+      <w:r>
+        <w:t>algorithms</w:t>
+      </w:r>
+      <w:proofErr w:type="spellEnd"/>
+      <w:r>
+        <w:t xml:space="preserve">, </w:t>
+      </w:r>
+      <w:proofErr w:type="spellStart"/>
+      <w:r>
+        <w:t>backprop</w:t>
+      </w:r>
+      <w:proofErr w:type="spellEnd"/>
+      <w:r>
+        <w:t xml:space="preserve"> aber generell nicht so </w:t>
+      </w:r>
+      <w:proofErr w:type="gramStart"/>
+      <w:r>
+        <w:t>cool</w:t>
+      </w:r>
+      <w:proofErr w:type="gramEnd"/>
+      <w:r>
+        <w:t>.</w:t>
+      </w:r>
+    </w:p>
+    <w:p>
+      <w:proofErr w:type="spellStart"/>
+      <w:r>
+        <w:t>Burnin</w:t>
+      </w:r>
+      <w:proofErr w:type="spellEnd"/>
+      <w:r>
+        <w:t xml:space="preserve"> Phase!!</w:t>
+      </w:r>
+    </w:p>
+    <w:p>
+      <w:pPr>
+        <w:rPr>
+          <w:b/>
+          <w:sz w:val="32"/>
+          <w:szCs w:val="32"/>
+        </w:rPr>
+      </w:pPr>
+      <w:r>
+        <w:rPr>
+          <w:b/>
+          <w:sz w:val="32"/>
+          <w:szCs w:val="32"/>
+        </w:rPr>
+        <w:t>Bilder von Dorffner</w:t>
+      </w:r>
+      <w:bookmarkStart w:id="0" w:name="_GoBack"/>
+      <w:bookmarkEnd w:id="0"/>
     </w:p>
     <w:tbl>
       <w:tblPr>
@@ -565,6 +797,7 @@
             </w:r>
             <w:proofErr w:type="spellStart"/>
             <w:r>
+              <w:lastRenderedPageBreak/>
               <w:t>nonlineare</w:t>
             </w:r>
             <w:proofErr w:type="spellEnd"/>
@@ -582,6 +815,7 @@
           <w:p>
             <w:proofErr w:type="spellStart"/>
             <w:r>
+              <w:lastRenderedPageBreak/>
               <w:t>Kourentzes</w:t>
             </w:r>
             <w:proofErr w:type="spellEnd"/>
@@ -604,6 +838,9 @@
           <w:p>
             <w:r>
               <w:t>MLP-FANN</w:t>
+            </w:r>
+            <w:r>
+              <w:t xml:space="preserve"> mit LM</w:t>
             </w:r>
           </w:p>
         </w:tc>
@@ -665,11 +902,7 @@
             </w:r>
             <w:proofErr w:type="spellStart"/>
             <w:r>
-              <w:t>dema</w:t>
-            </w:r>
-            <w:r>
-              <w:lastRenderedPageBreak/>
-              <w:t>nd</w:t>
+              <w:t>demand</w:t>
             </w:r>
             <w:proofErr w:type="spellEnd"/>
             <w:r>
@@ -697,7 +930,6 @@
           <w:p>
             <w:proofErr w:type="spellStart"/>
             <w:r>
-              <w:lastRenderedPageBreak/>
               <w:t>Three-layer</w:t>
             </w:r>
             <w:proofErr w:type="spellEnd"/>
@@ -724,7 +956,6 @@
             </w:r>
             <w:proofErr w:type="spellStart"/>
             <w:r>
-              <w:lastRenderedPageBreak/>
               <w:t>detrended</w:t>
             </w:r>
             <w:proofErr w:type="spellEnd"/>
@@ -741,11 +972,8 @@
           </w:tcPr>
           <w:p>
             <w:r>
-              <w:lastRenderedPageBreak/>
               <w:t>Benkachcha</w:t>
             </w:r>
-            <w:bookmarkStart w:id="0" w:name="_GoBack"/>
-            <w:bookmarkEnd w:id="0"/>
           </w:p>
         </w:tc>
         <w:tc>
@@ -1529,6 +1757,7 @@
     </w:p>
     <w:p>
       <w:r>
+        <w:lastRenderedPageBreak/>
         <w:t xml:space="preserve">Haben gute </w:t>
       </w:r>
       <w:proofErr w:type="spellStart"/>

</xml_diff>